<commit_message>
Removed more TODOs. Getting really close now.
</commit_message>
<xml_diff>
--- a/ReceiptRewards.Documentation/Software Development Plan.docx
+++ b/ReceiptRewards.Documentation/Software Development Plan.docx
@@ -159,6 +159,7 @@
                 <w:dataBinding w:prefixMappings="xmlns:ns0='http://schemas.openxmlformats.org/package/2006/metadata/core-properties' xmlns:ns1='http://purl.org/dc/elements/1.1/'" w:xpath="/ns0:coreProperties[1]/ns1:title[1]" w:storeItemID="{6C3C8BC8-F283-45AE-878A-BAB7291924A1}"/>
                 <w:text/>
               </w:sdtPr>
+              <w:sdtEndPr/>
               <w:sdtContent>
                 <w:r>
                   <w:rPr>
@@ -232,7 +233,7 @@
                 <w:sz w:val="36"/>
                 <w:szCs w:val="36"/>
               </w:rPr>
-              <w:t>8/21/2013</w:t>
+              <w:t>8/23/2013</w:t>
             </w:r>
             <w:r>
               <w:rPr>
@@ -279,6 +280,7 @@
                 <w:dataBinding w:prefixMappings="xmlns:ns0='http://schemas.openxmlformats.org/package/2006/metadata/core-properties' xmlns:ns1='http://purl.org/dc/elements/1.1/'" w:xpath="/ns0:coreProperties[1]/ns1:subject[1]" w:storeItemID="{6C3C8BC8-F283-45AE-878A-BAB7291924A1}"/>
                 <w:text/>
               </w:sdtPr>
+              <w:sdtEndPr/>
               <w:sdtContent>
                 <w:r>
                   <w:rPr>
@@ -386,6 +388,7 @@
       <w:sdtPr>
         <w:rPr>
           <w:rFonts w:asciiTheme="minorHAnsi" w:eastAsiaTheme="minorHAnsi" w:hAnsiTheme="minorHAnsi" w:cstheme="minorBidi"/>
+          <w:b w:val="0"/>
           <w:bCs/>
           <w:color w:val="auto"/>
           <w:sz w:val="22"/>
@@ -400,7 +403,6 @@
       </w:sdtPr>
       <w:sdtEndPr>
         <w:rPr>
-          <w:b w:val="0"/>
           <w:noProof/>
           <w:color w:val="000000"/>
           <w:lang w:eastAsia="ja-JP"/>
@@ -4774,6 +4776,21 @@
       </w:r>
     </w:p>
     <w:p>
+      <w:r>
+        <w:t xml:space="preserve">Please refer to </w:t>
+      </w:r>
+      <w:r>
+        <w:rPr>
+          <w:b/>
+          <w:color w:val="551188" w:themeColor="text2"/>
+        </w:rPr>
+        <w:t>the Test Plan Instruction</w:t>
+      </w:r>
+      <w:r>
+        <w:t xml:space="preserve"> Document for more specifics about testing.</w:t>
+      </w:r>
+    </w:p>
+    <w:p>
       <w:pPr>
         <w:pStyle w:val="TOCHeading"/>
       </w:pPr>
@@ -4804,7 +4821,12 @@
         <w:t>Analysis of which process model will be followed during the project is a very important aspect. One major disadvantage in this project is that I am the one man team in this entire project.</w:t>
       </w:r>
       <w:r>
-        <w:t xml:space="preserve"> With this, I really can only focus on one aspect of the project at once. In contrast, most processes are followed with the assumption that there are many people involved so that several areas of the project can be concurrently worked on and focused. Since I will be working on this solo, the following a Unified Process is very difficult. But nevertheless, a process must be chosen to follow.</w:t>
+        <w:t xml:space="preserve"> With this, I really can only focus on one aspect of the project at once. In contrast, most processes are followed with the assumption that there are many people involved so that several </w:t>
+      </w:r>
+      <w:bookmarkStart w:id="25" w:name="_GoBack"/>
+      <w:bookmarkEnd w:id="25"/>
+      <w:r>
+        <w:t>areas of the project can be concurrently worked on and focused. Since I will be working on this solo, the following a Unified Process is very difficult. But nevertheless, a process must be chosen to follow.</w:t>
       </w:r>
     </w:p>
     <w:p>
@@ -4817,7 +4839,7 @@
           <w:color w:val="163300" w:themeColor="accent1"/>
         </w:rPr>
       </w:pPr>
-      <w:bookmarkStart w:id="25" w:name="_Toc355687231"/>
+      <w:bookmarkStart w:id="26" w:name="_Toc355687231"/>
       <w:r>
         <w:br w:type="page"/>
       </w:r>
@@ -4830,7 +4852,7 @@
         <w:lastRenderedPageBreak/>
         <w:t>3.1.1 Unified Process Model</w:t>
       </w:r>
-      <w:bookmarkEnd w:id="25"/>
+      <w:bookmarkEnd w:id="26"/>
     </w:p>
     <w:p>
       <w:r>
@@ -4898,11 +4920,11 @@
       <w:pPr>
         <w:pStyle w:val="Heading3"/>
       </w:pPr>
-      <w:bookmarkStart w:id="26" w:name="_Toc355687232"/>
+      <w:bookmarkStart w:id="27" w:name="_Toc355687232"/>
       <w:r>
         <w:t>3.1.2 Waterfall Model</w:t>
       </w:r>
-      <w:bookmarkEnd w:id="26"/>
+      <w:bookmarkEnd w:id="27"/>
     </w:p>
     <w:p>
       <w:r>
@@ -4919,11 +4941,11 @@
       <w:pPr>
         <w:pStyle w:val="Heading3"/>
       </w:pPr>
-      <w:bookmarkStart w:id="27" w:name="_Toc355687233"/>
+      <w:bookmarkStart w:id="28" w:name="_Toc355687233"/>
       <w:r>
         <w:t>3.1.3 Iterative Model</w:t>
       </w:r>
-      <w:bookmarkEnd w:id="27"/>
+      <w:bookmarkEnd w:id="28"/>
     </w:p>
     <w:p>
       <w:r>
@@ -4942,7 +4964,7 @@
           <w:szCs w:val="28"/>
         </w:rPr>
       </w:pPr>
-      <w:bookmarkStart w:id="28" w:name="_Toc355687234"/>
+      <w:bookmarkStart w:id="29" w:name="_Toc355687234"/>
       <w:r>
         <w:br w:type="page"/>
       </w:r>
@@ -4955,17 +4977,17 @@
         <w:lastRenderedPageBreak/>
         <w:t>4 Defect Prevention Process</w:t>
       </w:r>
-      <w:bookmarkEnd w:id="28"/>
+      <w:bookmarkEnd w:id="29"/>
     </w:p>
     <w:p>
       <w:pPr>
         <w:pStyle w:val="Heading2"/>
       </w:pPr>
-      <w:bookmarkStart w:id="29" w:name="_Toc355687235"/>
+      <w:bookmarkStart w:id="30" w:name="_Toc355687235"/>
       <w:r>
         <w:t>4.1 Defect Methodology</w:t>
       </w:r>
-      <w:bookmarkEnd w:id="29"/>
+      <w:bookmarkEnd w:id="30"/>
     </w:p>
     <w:p>
       <w:r>
@@ -4994,11 +5016,11 @@
       <w:pPr>
         <w:pStyle w:val="Heading2"/>
       </w:pPr>
-      <w:bookmarkStart w:id="30" w:name="_Toc355687236"/>
+      <w:bookmarkStart w:id="31" w:name="_Toc355687236"/>
       <w:r>
         <w:t>4.2 Defect Reporting</w:t>
       </w:r>
-      <w:bookmarkEnd w:id="30"/>
+      <w:bookmarkEnd w:id="31"/>
     </w:p>
     <w:p>
       <w:r>
@@ -5044,7 +5066,7 @@
           <w:szCs w:val="28"/>
         </w:rPr>
       </w:pPr>
-      <w:bookmarkStart w:id="31" w:name="_Toc355687237"/>
+      <w:bookmarkStart w:id="32" w:name="_Toc355687237"/>
       <w:r>
         <w:br w:type="page"/>
       </w:r>
@@ -5060,7 +5082,7 @@
       <w:r>
         <w:t xml:space="preserve"> Change Management Plan</w:t>
       </w:r>
-      <w:bookmarkEnd w:id="31"/>
+      <w:bookmarkEnd w:id="32"/>
     </w:p>
     <w:p>
       <w:r>
@@ -5074,14 +5096,14 @@
       <w:pPr>
         <w:pStyle w:val="TOCHeading"/>
       </w:pPr>
-      <w:bookmarkStart w:id="32" w:name="_Toc355687238"/>
+      <w:bookmarkStart w:id="33" w:name="_Toc355687238"/>
       <w:r>
         <w:t>6</w:t>
       </w:r>
       <w:r>
         <w:t xml:space="preserve"> Project Effort</w:t>
       </w:r>
-      <w:bookmarkEnd w:id="32"/>
+      <w:bookmarkEnd w:id="33"/>
     </w:p>
     <w:p>
       <w:r>
@@ -5092,14 +5114,14 @@
       <w:pPr>
         <w:pStyle w:val="TOCHeading"/>
       </w:pPr>
-      <w:bookmarkStart w:id="33" w:name="_Toc355687239"/>
+      <w:bookmarkStart w:id="34" w:name="_Toc355687239"/>
       <w:r>
         <w:t>7</w:t>
       </w:r>
       <w:r>
         <w:t xml:space="preserve"> Project Schedule</w:t>
       </w:r>
-      <w:bookmarkEnd w:id="33"/>
+      <w:bookmarkEnd w:id="34"/>
     </w:p>
     <w:p>
       <w:r>
@@ -5120,11 +5142,11 @@
       <w:pPr>
         <w:pStyle w:val="TOCHeading"/>
       </w:pPr>
-      <w:bookmarkStart w:id="34" w:name="_Toc355687240"/>
+      <w:bookmarkStart w:id="35" w:name="_Toc355687240"/>
       <w:r>
         <w:t>8 Developer Log</w:t>
       </w:r>
-      <w:bookmarkEnd w:id="34"/>
+      <w:bookmarkEnd w:id="35"/>
     </w:p>
     <w:p>
       <w:r>
@@ -5153,7 +5175,7 @@
           <w:szCs w:val="28"/>
         </w:rPr>
       </w:pPr>
-      <w:bookmarkStart w:id="35" w:name="_Toc355687241"/>
+      <w:bookmarkStart w:id="36" w:name="_Toc355687241"/>
       <w:r>
         <w:br w:type="page"/>
       </w:r>
@@ -5173,7 +5195,7 @@
       <w:r>
         <w:t>Documentation Formatting</w:t>
       </w:r>
-      <w:bookmarkEnd w:id="35"/>
+      <w:bookmarkEnd w:id="36"/>
       <w:proofErr w:type="gramEnd"/>
     </w:p>
     <w:p>
@@ -5294,7 +5316,7 @@
       <w:pPr>
         <w:pStyle w:val="TOCHeading"/>
       </w:pPr>
-      <w:bookmarkStart w:id="36" w:name="_Toc355687242"/>
+      <w:bookmarkStart w:id="37" w:name="_Toc355687242"/>
       <w:r>
         <w:lastRenderedPageBreak/>
         <w:t>1</w:t>
@@ -5308,7 +5330,7 @@
       <w:r>
         <w:t xml:space="preserve"> (CSC650)</w:t>
       </w:r>
-      <w:bookmarkEnd w:id="36"/>
+      <w:bookmarkEnd w:id="37"/>
     </w:p>
     <w:p>
       <w:r>
@@ -5377,8 +5399,6 @@
         </w:rPr>
         <w:t>@TODO: Do the reflection</w:t>
       </w:r>
-      <w:bookmarkStart w:id="37" w:name="_GoBack"/>
-      <w:bookmarkEnd w:id="37"/>
     </w:p>
     <w:sectPr>
       <w:type w:val="continuous"/>
@@ -5563,6 +5583,7 @@
         <w:dataBinding w:prefixMappings="xmlns:ns0='http://purl.org/dc/elements/1.1/' xmlns:ns1='http://schemas.openxmlformats.org/package/2006/metadata/core-properties' " w:xpath="/ns1:coreProperties[1]/ns0:title[1]" w:storeItemID="{6C3C8BC8-F283-45AE-878A-BAB7291924A1}"/>
         <w:text/>
       </w:sdtPr>
+      <w:sdtEndPr/>
       <w:sdtContent>
         <w:r>
           <w:t>Software Development Plan</w:t>
@@ -5579,7 +5600,7 @@
           <v:stroke joinstyle="miter"/>
           <v:path gradientshapeok="t" o:connecttype="rect"/>
         </v:shapetype>
-        <v:shape id="Text Box 56" o:spid="_x0000_s2057" type="#_x0000_t202" style="position:absolute;margin-left:1092.8pt;margin-top:0;width:118.8pt;height:31.15pt;z-index:251668480;visibility:visible;mso-position-horizontal:right;mso-position-horizontal-relative:margin;mso-position-vertical:top;mso-position-vertical-relative:bottom-margin-area;mso-width-relative:margin;mso-height-relative:margin" o:gfxdata="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" filled="f" stroked="f" strokeweight=".5pt">
+        <v:shape id="Text Box 56" o:spid="_x0000_s2057" type="#_x0000_t202" style="position:absolute;margin-left:1160.4pt;margin-top:0;width:118.8pt;height:31.15pt;z-index:251668480;visibility:visible;mso-position-horizontal:right;mso-position-horizontal-relative:margin;mso-position-vertical:top;mso-position-vertical-relative:bottom-margin-area;mso-width-relative:margin;mso-height-relative:margin" o:gfxdata="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" filled="f" stroked="f" strokeweight=".5pt">
           <v:textbox style="mso-next-textbox:#Text Box 56;mso-fit-shape-to-text:t">
             <w:txbxContent>
               <w:p>
@@ -5600,7 +5621,7 @@
                   <w:rPr>
                     <w:noProof/>
                   </w:rPr>
-                  <w:t>15</w:t>
+                  <w:t>1</w:t>
                 </w:r>
                 <w:r>
                   <w:fldChar w:fldCharType="end"/>
@@ -9585,7 +9606,7 @@
 </file>
 
 <file path=customXml/itemProps2.xml><?xml version="1.0" encoding="utf-8"?>
-<ds:datastoreItem xmlns:ds="http://schemas.openxmlformats.org/officeDocument/2006/customXml" ds:itemID="{B273470F-CE89-4EFB-8116-4C041186EDD7}">
+<ds:datastoreItem xmlns:ds="http://schemas.openxmlformats.org/officeDocument/2006/customXml" ds:itemID="{0671D7E6-7B07-4DB1-8706-B6B68B8F7F87}">
   <ds:schemaRefs>
     <ds:schemaRef ds:uri="http://schemas.openxmlformats.org/officeDocument/2006/bibliography"/>
   </ds:schemaRefs>

</xml_diff>